<commit_message>
refactor to classes and documentation
</commit_message>
<xml_diff>
--- a/documentation/Especificacion de requisitos.docx
+++ b/documentation/Especificacion de requisitos.docx
@@ -307,102 +307,6 @@
     </w:p>
     <w:p>
       <w:pPr>
-        <w:pStyle w:val="Prrafodelista"/>
-        <w:numPr>
-          <w:ilvl w:val="0"/>
-          <w:numId w:val="4"/>
-        </w:numPr>
-        <w:rPr>
-          <w:rFonts w:ascii="Arial" w:hAnsi="Arial" w:cs="Arial"/>
-          <w:sz w:val="24"/>
-          <w:szCs w:val="24"/>
-          <w:lang w:val="es-MX"/>
-        </w:rPr>
-      </w:pPr>
-      <w:r>
-        <w:rPr>
-          <w:rFonts w:ascii="Arial" w:hAnsi="Arial" w:cs="Arial"/>
-          <w:sz w:val="24"/>
-          <w:szCs w:val="24"/>
-          <w:lang w:val="es-MX"/>
-        </w:rPr>
-        <w:t>Informe de rendimiento de empleado</w:t>
-      </w:r>
-    </w:p>
-    <w:p>
-      <w:pPr>
-        <w:pStyle w:val="Prrafodelista"/>
-        <w:numPr>
-          <w:ilvl w:val="1"/>
-          <w:numId w:val="4"/>
-        </w:numPr>
-        <w:rPr>
-          <w:rFonts w:ascii="Arial" w:hAnsi="Arial" w:cs="Arial"/>
-          <w:sz w:val="24"/>
-          <w:szCs w:val="24"/>
-          <w:lang w:val="es-MX"/>
-        </w:rPr>
-      </w:pPr>
-      <w:r>
-        <w:rPr>
-          <w:rFonts w:ascii="Arial" w:hAnsi="Arial" w:cs="Arial"/>
-          <w:sz w:val="24"/>
-          <w:szCs w:val="24"/>
-          <w:lang w:val="es-MX"/>
-        </w:rPr>
-        <w:t>Numero de tareas completadas</w:t>
-      </w:r>
-    </w:p>
-    <w:p>
-      <w:pPr>
-        <w:pStyle w:val="Prrafodelista"/>
-        <w:numPr>
-          <w:ilvl w:val="1"/>
-          <w:numId w:val="4"/>
-        </w:numPr>
-        <w:rPr>
-          <w:rFonts w:ascii="Arial" w:hAnsi="Arial" w:cs="Arial"/>
-          <w:sz w:val="24"/>
-          <w:szCs w:val="24"/>
-          <w:lang w:val="es-MX"/>
-        </w:rPr>
-      </w:pPr>
-      <w:r>
-        <w:rPr>
-          <w:rFonts w:ascii="Arial" w:hAnsi="Arial" w:cs="Arial"/>
-          <w:sz w:val="24"/>
-          <w:szCs w:val="24"/>
-          <w:lang w:val="es-MX"/>
-        </w:rPr>
-        <w:t>Promedio de asistencia</w:t>
-      </w:r>
-    </w:p>
-    <w:p>
-      <w:pPr>
-        <w:pStyle w:val="Prrafodelista"/>
-        <w:numPr>
-          <w:ilvl w:val="1"/>
-          <w:numId w:val="4"/>
-        </w:numPr>
-        <w:rPr>
-          <w:rFonts w:ascii="Arial" w:hAnsi="Arial" w:cs="Arial"/>
-          <w:sz w:val="24"/>
-          <w:szCs w:val="24"/>
-          <w:lang w:val="es-MX"/>
-        </w:rPr>
-      </w:pPr>
-      <w:r>
-        <w:rPr>
-          <w:rFonts w:ascii="Arial" w:hAnsi="Arial" w:cs="Arial"/>
-          <w:sz w:val="24"/>
-          <w:szCs w:val="24"/>
-          <w:lang w:val="es-MX"/>
-        </w:rPr>
-        <w:t>Distribución de empleados por departamento</w:t>
-      </w:r>
-    </w:p>
-    <w:p>
-      <w:pPr>
         <w:rPr>
           <w:rFonts w:ascii="Arial" w:hAnsi="Arial" w:cs="Arial"/>
           <w:sz w:val="24"/>
@@ -880,7 +784,6 @@
           <w:szCs w:val="24"/>
           <w:lang w:val="es-MX"/>
         </w:rPr>
-        <w:lastRenderedPageBreak/>
         <w:t>El sistema debe permitir asignar tareas o proyectos a los empleados registrados con los criterios de nombre del proyecto o tarea, estado de avance (sin iniciar, en curso, finalizado) y la fecha de entrega de este.</w:t>
       </w:r>
     </w:p>

</xml_diff>